<commit_message>
Wave 4 og mer bullet speed fra 12 til 120
</commit_message>
<xml_diff>
--- a/Oblig 2/Oblig 2 - gruppe 33.docx
+++ b/Oblig 2/Oblig 2 - gruppe 33.docx
@@ -40,7 +40,7 @@
       <w:pPr>
         <w:rPr>
           <w:b/>
-          <w:sz w:val="28"/>
+          <w:sz w:val="36"/>
           <w:szCs w:val="28"/>
         </w:rPr>
       </w:pPr>
@@ -48,7 +48,7 @@
       <w:r>
         <w:rPr>
           <w:b/>
-          <w:sz w:val="28"/>
+          <w:sz w:val="36"/>
           <w:szCs w:val="28"/>
         </w:rPr>
         <w:t>Progresjonsraport</w:t>
@@ -57,14 +57,16 @@
     </w:p>
     <w:p>
       <w:pPr>
-        <w:rPr>
-          <w:sz w:val="28"/>
-          <w:szCs w:val="28"/>
-        </w:rPr>
-      </w:pPr>
-    </w:p>
-    <w:p>
-      <w:pPr>
+        <w:spacing w:line="360" w:lineRule="auto"/>
+        <w:rPr>
+          <w:sz w:val="28"/>
+          <w:szCs w:val="28"/>
+        </w:rPr>
+      </w:pPr>
+    </w:p>
+    <w:p>
+      <w:pPr>
+        <w:spacing w:line="360" w:lineRule="auto"/>
         <w:rPr>
           <w:sz w:val="28"/>
           <w:szCs w:val="28"/>
@@ -91,70 +93,294 @@
           <w:sz w:val="28"/>
           <w:szCs w:val="28"/>
         </w:rPr>
-        <w:t xml:space="preserve"> som kan skyte og plukke opp </w:t>
-      </w:r>
-      <w:proofErr w:type="spellStart"/>
-      <w:r>
-        <w:rPr>
-          <w:sz w:val="28"/>
-          <w:szCs w:val="28"/>
-        </w:rPr>
-        <w:t>powerups</w:t>
-      </w:r>
-      <w:proofErr w:type="spellEnd"/>
-      <w:r>
-        <w:rPr>
-          <w:sz w:val="28"/>
-          <w:szCs w:val="28"/>
-        </w:rPr>
-        <w:t xml:space="preserve">, i form av ekstra liv og flere skudd. Vi har også implementert fiender som </w:t>
-      </w:r>
-      <w:proofErr w:type="spellStart"/>
-      <w:r>
-        <w:rPr>
-          <w:sz w:val="28"/>
-          <w:szCs w:val="28"/>
-        </w:rPr>
-        <w:t>spawner</w:t>
-      </w:r>
-      <w:proofErr w:type="spellEnd"/>
-      <w:r>
-        <w:rPr>
-          <w:sz w:val="28"/>
-          <w:szCs w:val="28"/>
-        </w:rPr>
-        <w:t xml:space="preserve"> i tilfeldige posisjoner og med forskjellige nivåer. Nivåene gjør fiendene annerledes i fart og styrke.</w:t>
-      </w:r>
-      <w:r>
-        <w:rPr>
-          <w:sz w:val="28"/>
-          <w:szCs w:val="28"/>
-        </w:rPr>
-        <w:t xml:space="preserve"> Vi har også klart å lage en metode for flere «</w:t>
-      </w:r>
-      <w:proofErr w:type="spellStart"/>
-      <w:r>
-        <w:rPr>
-          <w:sz w:val="28"/>
-          <w:szCs w:val="28"/>
-        </w:rPr>
-        <w:t>waves</w:t>
-      </w:r>
-      <w:proofErr w:type="spellEnd"/>
-      <w:r>
-        <w:rPr>
-          <w:sz w:val="28"/>
-          <w:szCs w:val="28"/>
-        </w:rPr>
-        <w:t xml:space="preserve">», hvor flere og vanskeligere fiender </w:t>
-      </w:r>
-      <w:proofErr w:type="spellStart"/>
-      <w:r>
-        <w:rPr>
-          <w:sz w:val="28"/>
-          <w:szCs w:val="28"/>
-        </w:rPr>
-        <w:t>spawner</w:t>
+        <w:t xml:space="preserve"> </w:t>
+      </w:r>
+      <w:r>
+        <w:rPr>
+          <w:sz w:val="28"/>
+          <w:szCs w:val="28"/>
+        </w:rPr>
+        <w:t xml:space="preserve">ved hjelp av </w:t>
+      </w:r>
+      <w:proofErr w:type="spellStart"/>
+      <w:r>
+        <w:rPr>
+          <w:sz w:val="28"/>
+          <w:szCs w:val="28"/>
+        </w:rPr>
+        <w:t>KeyEvents</w:t>
+      </w:r>
+      <w:proofErr w:type="spellEnd"/>
+      <w:r>
+        <w:rPr>
+          <w:sz w:val="28"/>
+          <w:szCs w:val="28"/>
+        </w:rPr>
+        <w:t xml:space="preserve"> hvor vi bruker </w:t>
+      </w:r>
+      <w:proofErr w:type="spellStart"/>
+      <w:r>
+        <w:rPr>
+          <w:sz w:val="28"/>
+          <w:szCs w:val="28"/>
+        </w:rPr>
+        <w:t>boolean</w:t>
+      </w:r>
+      <w:proofErr w:type="spellEnd"/>
+      <w:r>
+        <w:rPr>
+          <w:sz w:val="28"/>
+          <w:szCs w:val="28"/>
+        </w:rPr>
+        <w:t xml:space="preserve">. Vi starter først med FALSE </w:t>
+      </w:r>
+      <w:proofErr w:type="spellStart"/>
+      <w:r>
+        <w:rPr>
+          <w:sz w:val="28"/>
+          <w:szCs w:val="28"/>
+        </w:rPr>
+        <w:t>boolean</w:t>
+      </w:r>
+      <w:proofErr w:type="spellEnd"/>
+      <w:r>
+        <w:rPr>
+          <w:sz w:val="28"/>
+          <w:szCs w:val="28"/>
+        </w:rPr>
+        <w:t xml:space="preserve"> verdier, og ved hjelp IF-setninger blir </w:t>
+      </w:r>
+      <w:proofErr w:type="spellStart"/>
+      <w:r>
+        <w:rPr>
+          <w:sz w:val="28"/>
+          <w:szCs w:val="28"/>
+        </w:rPr>
+        <w:t>boolean</w:t>
+      </w:r>
+      <w:proofErr w:type="spellEnd"/>
+      <w:r>
+        <w:rPr>
+          <w:sz w:val="28"/>
+          <w:szCs w:val="28"/>
+        </w:rPr>
+        <w:t xml:space="preserve"> verdiene TRUE dersom man trykker på knappen, og da vil </w:t>
+      </w:r>
+      <w:proofErr w:type="spellStart"/>
+      <w:r>
+        <w:rPr>
+          <w:sz w:val="28"/>
+          <w:szCs w:val="28"/>
+        </w:rPr>
+        <w:t>avataren</w:t>
+      </w:r>
+      <w:proofErr w:type="spellEnd"/>
+      <w:r>
+        <w:rPr>
+          <w:sz w:val="28"/>
+          <w:szCs w:val="28"/>
+        </w:rPr>
+        <w:t xml:space="preserve"> bevegelse etter den TRUE-verdien, som tilsvarer retningen. Det samme gjelder for skytingen, hvor vi har en </w:t>
+      </w:r>
+      <w:proofErr w:type="spellStart"/>
+      <w:r>
+        <w:rPr>
+          <w:sz w:val="28"/>
+          <w:szCs w:val="28"/>
+        </w:rPr>
+        <w:t>boolean</w:t>
+      </w:r>
+      <w:proofErr w:type="spellEnd"/>
+      <w:r>
+        <w:rPr>
+          <w:sz w:val="28"/>
+          <w:szCs w:val="28"/>
+        </w:rPr>
+        <w:t xml:space="preserve"> verdi på SPACE-knappen. Skuddene har en fart og bestemt retning mot høyre, hvor startposisjonen til skuddene tilsvarer </w:t>
+      </w:r>
+      <w:proofErr w:type="spellStart"/>
+      <w:r>
+        <w:rPr>
+          <w:sz w:val="28"/>
+          <w:szCs w:val="28"/>
+        </w:rPr>
+        <w:t>avatarens</w:t>
+      </w:r>
+      <w:proofErr w:type="spellEnd"/>
+      <w:r>
+        <w:rPr>
+          <w:sz w:val="28"/>
+          <w:szCs w:val="28"/>
+        </w:rPr>
+        <w:t xml:space="preserve"> nåværende posisjon, ved hjelp av </w:t>
+      </w:r>
+      <w:proofErr w:type="spellStart"/>
+      <w:r>
+        <w:rPr>
+          <w:sz w:val="28"/>
+          <w:szCs w:val="28"/>
+        </w:rPr>
+        <w:t>avatarens</w:t>
+      </w:r>
+      <w:proofErr w:type="spellEnd"/>
+      <w:r>
+        <w:rPr>
+          <w:sz w:val="28"/>
+          <w:szCs w:val="28"/>
+        </w:rPr>
+        <w:t xml:space="preserve"> x og y </w:t>
+      </w:r>
+      <w:proofErr w:type="spellStart"/>
+      <w:r>
+        <w:rPr>
+          <w:sz w:val="28"/>
+          <w:szCs w:val="28"/>
+        </w:rPr>
+        <w:t>GET</w:t>
+      </w:r>
+      <w:proofErr w:type="spellEnd"/>
+      <w:r>
+        <w:rPr>
+          <w:sz w:val="28"/>
+          <w:szCs w:val="28"/>
+        </w:rPr>
+        <w:t>-metoder.</w:t>
+      </w:r>
+    </w:p>
+    <w:p>
+      <w:pPr>
+        <w:spacing w:line="360" w:lineRule="auto"/>
+        <w:rPr>
+          <w:sz w:val="28"/>
+          <w:szCs w:val="28"/>
+        </w:rPr>
+      </w:pPr>
+    </w:p>
+    <w:p>
+      <w:pPr>
+        <w:spacing w:line="360" w:lineRule="auto"/>
+        <w:rPr>
+          <w:sz w:val="28"/>
+          <w:szCs w:val="28"/>
+        </w:rPr>
+      </w:pPr>
+      <w:r>
+        <w:rPr>
+          <w:sz w:val="28"/>
+          <w:szCs w:val="28"/>
+        </w:rPr>
+        <w:t xml:space="preserve">Fra høyre side på skjermen så dukker fiendene opp med en tilfeldig vinkel og startposisjon, med retning mot venstre. Fiendene kan ikke gå ut av banen dersom den treffer veggen, og spretter tilbake i en bestemt vinkel. Med en IF-setning blir posisjon til fienden sjekket om posisjonen er utenfor banen eller har truffet </w:t>
+      </w:r>
+      <w:proofErr w:type="spellStart"/>
+      <w:r>
+        <w:rPr>
+          <w:sz w:val="28"/>
+          <w:szCs w:val="28"/>
+        </w:rPr>
+        <w:t>avataren</w:t>
+      </w:r>
+      <w:proofErr w:type="spellEnd"/>
+      <w:r>
+        <w:rPr>
+          <w:sz w:val="28"/>
+          <w:szCs w:val="28"/>
+        </w:rPr>
+        <w:t>. Dersom den går ut av banen, blir</w:t>
+      </w:r>
+      <w:r>
+        <w:rPr>
+          <w:sz w:val="28"/>
+          <w:szCs w:val="28"/>
+        </w:rPr>
+        <w:t xml:space="preserve"> posisjon fortegnet ganget med (-1). Dersom fiende og </w:t>
+      </w:r>
+      <w:proofErr w:type="spellStart"/>
+      <w:r>
+        <w:rPr>
+          <w:sz w:val="28"/>
+          <w:szCs w:val="28"/>
+        </w:rPr>
+        <w:t>avataren</w:t>
+      </w:r>
+      <w:proofErr w:type="spellEnd"/>
+      <w:r>
+        <w:rPr>
+          <w:sz w:val="28"/>
+          <w:szCs w:val="28"/>
+        </w:rPr>
+        <w:t xml:space="preserve"> x og y verdier er like, så mister </w:t>
+      </w:r>
+      <w:proofErr w:type="spellStart"/>
+      <w:r>
+        <w:rPr>
+          <w:sz w:val="28"/>
+          <w:szCs w:val="28"/>
+        </w:rPr>
+        <w:t>avateren</w:t>
+      </w:r>
+      <w:proofErr w:type="spellEnd"/>
+      <w:r>
+        <w:rPr>
+          <w:sz w:val="28"/>
+          <w:szCs w:val="28"/>
+        </w:rPr>
+        <w:t xml:space="preserve"> et liv og blir rød og udødelig i 3 sekunder.</w:t>
+      </w:r>
+      <w:r>
+        <w:rPr>
+          <w:sz w:val="28"/>
+          <w:szCs w:val="28"/>
+        </w:rPr>
+        <w:t xml:space="preserve">  </w:t>
+      </w:r>
+    </w:p>
+    <w:p>
+      <w:pPr>
+        <w:spacing w:line="360" w:lineRule="auto"/>
+        <w:rPr>
+          <w:sz w:val="28"/>
+          <w:szCs w:val="28"/>
+        </w:rPr>
+      </w:pPr>
+    </w:p>
+    <w:p>
+      <w:pPr>
+        <w:spacing w:line="360" w:lineRule="auto"/>
+        <w:rPr>
+          <w:sz w:val="28"/>
+          <w:szCs w:val="28"/>
+        </w:rPr>
+      </w:pPr>
+      <w:r>
+        <w:rPr>
+          <w:sz w:val="28"/>
+          <w:szCs w:val="28"/>
+        </w:rPr>
+        <w:t xml:space="preserve">En løkke sjekker antall nåværende fiender og når fiender er lik null, så starter en ny </w:t>
+      </w:r>
+      <w:proofErr w:type="spellStart"/>
+      <w:r>
+        <w:rPr>
+          <w:sz w:val="28"/>
+          <w:szCs w:val="28"/>
+        </w:rPr>
+        <w:t>wave</w:t>
+      </w:r>
+      <w:proofErr w:type="spellEnd"/>
+      <w:r>
+        <w:rPr>
+          <w:sz w:val="28"/>
+          <w:szCs w:val="28"/>
+        </w:rPr>
+        <w:t xml:space="preserve">, med bestemte antall nye fiender, og i ulike </w:t>
+      </w:r>
+      <w:proofErr w:type="spellStart"/>
+      <w:r>
+        <w:rPr>
+          <w:sz w:val="28"/>
+          <w:szCs w:val="28"/>
+        </w:rPr>
+        <w:t>vannskelighetsgrader</w:t>
       </w:r>
       <w:proofErr w:type="spellEnd"/>
       <w:r>
@@ -164,36 +390,311 @@
         </w:rPr>
         <w:t>.</w:t>
       </w:r>
-    </w:p>
-    <w:p>
-      <w:pPr>
-        <w:rPr>
-          <w:sz w:val="28"/>
-          <w:szCs w:val="28"/>
-        </w:rPr>
-      </w:pPr>
-    </w:p>
-    <w:p>
-      <w:pPr>
-        <w:rPr>
-          <w:sz w:val="28"/>
-          <w:szCs w:val="28"/>
-        </w:rPr>
-      </w:pPr>
-      <w:r>
-        <w:rPr>
-          <w:sz w:val="28"/>
-          <w:szCs w:val="28"/>
-        </w:rPr>
-        <w:t>For testing har vi rett og slett bare kjørt programmet om og om igjen, og sett om det funker. Ellers har vi ofte satt «</w:t>
-      </w:r>
-      <w:proofErr w:type="spellStart"/>
-      <w:r>
-        <w:rPr>
-          <w:sz w:val="28"/>
-          <w:szCs w:val="28"/>
-        </w:rPr>
-        <w:t>System.out.println</w:t>
+      <w:r>
+        <w:rPr>
+          <w:sz w:val="28"/>
+          <w:szCs w:val="28"/>
+        </w:rPr>
+        <w:t xml:space="preserve"> </w:t>
+      </w:r>
+      <w:proofErr w:type="spellStart"/>
+      <w:r>
+        <w:rPr>
+          <w:sz w:val="28"/>
+          <w:szCs w:val="28"/>
+        </w:rPr>
+        <w:t>Vannskelighetsgraden</w:t>
+      </w:r>
+      <w:proofErr w:type="spellEnd"/>
+      <w:r>
+        <w:rPr>
+          <w:sz w:val="28"/>
+          <w:szCs w:val="28"/>
+        </w:rPr>
+        <w:t xml:space="preserve"> til en </w:t>
+      </w:r>
+      <w:proofErr w:type="spellStart"/>
+      <w:r>
+        <w:rPr>
+          <w:sz w:val="28"/>
+          <w:szCs w:val="28"/>
+        </w:rPr>
+        <w:t>enemy</w:t>
+      </w:r>
+      <w:proofErr w:type="spellEnd"/>
+      <w:r>
+        <w:rPr>
+          <w:sz w:val="28"/>
+          <w:szCs w:val="28"/>
+        </w:rPr>
+        <w:t xml:space="preserve"> gir den en ny størrelse og flere liv. Dersom en fiende har vanskelighetsgrad større enn en og blir skutt, så dukker det opp flere nye svakere fiender i samme posisjon.</w:t>
+      </w:r>
+    </w:p>
+    <w:p>
+      <w:pPr>
+        <w:spacing w:line="360" w:lineRule="auto"/>
+        <w:rPr>
+          <w:sz w:val="28"/>
+          <w:szCs w:val="28"/>
+        </w:rPr>
+      </w:pPr>
+    </w:p>
+    <w:p>
+      <w:pPr>
+        <w:spacing w:line="360" w:lineRule="auto"/>
+        <w:rPr>
+          <w:sz w:val="28"/>
+          <w:szCs w:val="28"/>
+        </w:rPr>
+      </w:pPr>
+      <w:r>
+        <w:rPr>
+          <w:sz w:val="28"/>
+          <w:szCs w:val="28"/>
+        </w:rPr>
+        <w:lastRenderedPageBreak/>
+        <w:t xml:space="preserve">Med en if-løkke blir det sjekket om x og y </w:t>
+      </w:r>
+      <w:proofErr w:type="spellStart"/>
+      <w:r>
+        <w:rPr>
+          <w:sz w:val="28"/>
+          <w:szCs w:val="28"/>
+        </w:rPr>
+        <w:t>kordinatene</w:t>
+      </w:r>
+      <w:proofErr w:type="spellEnd"/>
+      <w:r>
+        <w:rPr>
+          <w:sz w:val="28"/>
+          <w:szCs w:val="28"/>
+        </w:rPr>
+        <w:t xml:space="preserve"> til </w:t>
+      </w:r>
+      <w:proofErr w:type="spellStart"/>
+      <w:r>
+        <w:rPr>
+          <w:sz w:val="28"/>
+          <w:szCs w:val="28"/>
+        </w:rPr>
+        <w:t>bullets</w:t>
+      </w:r>
+      <w:proofErr w:type="spellEnd"/>
+      <w:r>
+        <w:rPr>
+          <w:sz w:val="28"/>
+          <w:szCs w:val="28"/>
+        </w:rPr>
+        <w:t xml:space="preserve"> og </w:t>
+      </w:r>
+      <w:proofErr w:type="spellStart"/>
+      <w:r>
+        <w:rPr>
+          <w:sz w:val="28"/>
+          <w:szCs w:val="28"/>
+        </w:rPr>
+        <w:t>enemy</w:t>
+      </w:r>
+      <w:proofErr w:type="spellEnd"/>
+      <w:r>
+        <w:rPr>
+          <w:sz w:val="28"/>
+          <w:szCs w:val="28"/>
+        </w:rPr>
+        <w:t xml:space="preserve"> er det samme. Dersom det er det samme mister den fienden et liv. Hvis fienden har kun et liv og dør, så kommer det en eksplosjons animasjon av en oval som blir større rundt fiendens siste posisjon.</w:t>
+      </w:r>
+    </w:p>
+    <w:p>
+      <w:pPr>
+        <w:spacing w:line="360" w:lineRule="auto"/>
+        <w:rPr>
+          <w:sz w:val="28"/>
+          <w:szCs w:val="28"/>
+        </w:rPr>
+      </w:pPr>
+    </w:p>
+    <w:p>
+      <w:pPr>
+        <w:spacing w:line="360" w:lineRule="auto"/>
+        <w:rPr>
+          <w:sz w:val="28"/>
+          <w:szCs w:val="28"/>
+        </w:rPr>
+      </w:pPr>
+      <w:r>
+        <w:rPr>
+          <w:sz w:val="28"/>
+          <w:szCs w:val="28"/>
+        </w:rPr>
+        <w:t xml:space="preserve">Når en fiende dør eller eksploderer, så er det en sannsynlighet på mellom 12% på at du får en </w:t>
+      </w:r>
+      <w:proofErr w:type="spellStart"/>
+      <w:r>
+        <w:rPr>
+          <w:sz w:val="28"/>
+          <w:szCs w:val="28"/>
+        </w:rPr>
+        <w:t>powerup</w:t>
+      </w:r>
+      <w:proofErr w:type="spellEnd"/>
+      <w:r>
+        <w:rPr>
+          <w:sz w:val="28"/>
+          <w:szCs w:val="28"/>
+        </w:rPr>
+        <w:t xml:space="preserve"> som gir deg «</w:t>
+      </w:r>
+      <w:proofErr w:type="spellStart"/>
+      <w:r>
+        <w:rPr>
+          <w:sz w:val="28"/>
+          <w:szCs w:val="28"/>
+        </w:rPr>
+        <w:t>power</w:t>
+      </w:r>
+      <w:proofErr w:type="spellEnd"/>
+      <w:r>
+        <w:rPr>
+          <w:sz w:val="28"/>
+          <w:szCs w:val="28"/>
+        </w:rPr>
+        <w:t xml:space="preserve"> </w:t>
+      </w:r>
+      <w:proofErr w:type="spellStart"/>
+      <w:r>
+        <w:rPr>
+          <w:sz w:val="28"/>
+          <w:szCs w:val="28"/>
+        </w:rPr>
+        <w:t>increase</w:t>
+      </w:r>
+      <w:proofErr w:type="spellEnd"/>
+      <w:r>
+        <w:rPr>
+          <w:sz w:val="28"/>
+          <w:szCs w:val="28"/>
+        </w:rPr>
+        <w:t xml:space="preserve">», 5% på «Double </w:t>
+      </w:r>
+      <w:proofErr w:type="spellStart"/>
+      <w:r>
+        <w:rPr>
+          <w:sz w:val="28"/>
+          <w:szCs w:val="28"/>
+        </w:rPr>
+        <w:t>power</w:t>
+      </w:r>
+      <w:proofErr w:type="spellEnd"/>
+      <w:r>
+        <w:rPr>
+          <w:sz w:val="28"/>
+          <w:szCs w:val="28"/>
+        </w:rPr>
+        <w:t xml:space="preserve"> </w:t>
+      </w:r>
+      <w:proofErr w:type="spellStart"/>
+      <w:r>
+        <w:rPr>
+          <w:sz w:val="28"/>
+          <w:szCs w:val="28"/>
+        </w:rPr>
+        <w:t>increase</w:t>
+      </w:r>
+      <w:proofErr w:type="spellEnd"/>
+      <w:r>
+        <w:rPr>
+          <w:sz w:val="28"/>
+          <w:szCs w:val="28"/>
+        </w:rPr>
+        <w:t>», 1% på «</w:t>
+      </w:r>
+      <w:proofErr w:type="spellStart"/>
+      <w:r>
+        <w:rPr>
+          <w:sz w:val="28"/>
+          <w:szCs w:val="28"/>
+        </w:rPr>
+        <w:t>Extra</w:t>
+      </w:r>
+      <w:proofErr w:type="spellEnd"/>
+      <w:r>
+        <w:rPr>
+          <w:sz w:val="28"/>
+          <w:szCs w:val="28"/>
+        </w:rPr>
+        <w:t xml:space="preserve"> </w:t>
+      </w:r>
+      <w:proofErr w:type="spellStart"/>
+      <w:r>
+        <w:rPr>
+          <w:sz w:val="28"/>
+          <w:szCs w:val="28"/>
+        </w:rPr>
+        <w:t>life</w:t>
+      </w:r>
+      <w:proofErr w:type="spellEnd"/>
+      <w:r>
+        <w:rPr>
+          <w:sz w:val="28"/>
+          <w:szCs w:val="28"/>
+        </w:rPr>
+        <w:t>», og 5% på «</w:t>
+      </w:r>
+      <w:proofErr w:type="spellStart"/>
+      <w:r>
+        <w:rPr>
+          <w:sz w:val="28"/>
+          <w:szCs w:val="28"/>
+        </w:rPr>
+        <w:t>Slow</w:t>
+      </w:r>
+      <w:proofErr w:type="spellEnd"/>
+      <w:r>
+        <w:rPr>
+          <w:sz w:val="28"/>
+          <w:szCs w:val="28"/>
+        </w:rPr>
+        <w:t xml:space="preserve"> time» som varer i 6 sekunder. For dette bruker vi en IF-test med en Math-Random, hver gang en fiende dør.</w:t>
+      </w:r>
+    </w:p>
+    <w:p>
+      <w:pPr>
+        <w:spacing w:line="360" w:lineRule="auto"/>
+        <w:rPr>
+          <w:sz w:val="28"/>
+          <w:szCs w:val="28"/>
+        </w:rPr>
+      </w:pPr>
+    </w:p>
+    <w:p>
+      <w:pPr>
+        <w:spacing w:line="360" w:lineRule="auto"/>
+        <w:rPr>
+          <w:sz w:val="28"/>
+          <w:szCs w:val="28"/>
+        </w:rPr>
+      </w:pPr>
+      <w:r>
+        <w:rPr>
+          <w:sz w:val="28"/>
+          <w:szCs w:val="28"/>
+        </w:rPr>
+        <w:t xml:space="preserve">For testing har vi rett og slett bare kjørt programmet om og om igjen, og sett om det funker. Ellers har </w:t>
+      </w:r>
+      <w:r>
+        <w:rPr>
+          <w:sz w:val="28"/>
+          <w:szCs w:val="28"/>
+        </w:rPr>
+        <w:t>vi ofte satt «</w:t>
+      </w:r>
+      <w:proofErr w:type="spellStart"/>
+      <w:r>
+        <w:rPr>
+          <w:sz w:val="28"/>
+          <w:szCs w:val="28"/>
+        </w:rPr>
+        <w:t>System.out.print</w:t>
       </w:r>
       <w:proofErr w:type="spellEnd"/>
       <w:r>
@@ -206,29 +707,40 @@
     </w:p>
     <w:p>
       <w:pPr>
-        <w:rPr>
-          <w:sz w:val="28"/>
-          <w:szCs w:val="28"/>
-        </w:rPr>
-      </w:pPr>
-    </w:p>
-    <w:p>
-      <w:pPr>
-        <w:rPr>
-          <w:sz w:val="28"/>
-          <w:szCs w:val="28"/>
-        </w:rPr>
-      </w:pPr>
-      <w:r>
-        <w:rPr>
-          <w:sz w:val="28"/>
-          <w:szCs w:val="28"/>
-        </w:rPr>
-        <w:t xml:space="preserve">Foreløpige resultater er ganske gode, med at vi har et spill, men hovedproblemet nå er at vi sliter med å konvertere mye av koden fra swing til </w:t>
-      </w:r>
-      <w:proofErr w:type="spellStart"/>
-      <w:r>
-        <w:rPr>
+        <w:spacing w:line="360" w:lineRule="auto"/>
+        <w:rPr>
+          <w:sz w:val="28"/>
+          <w:szCs w:val="28"/>
+        </w:rPr>
+      </w:pPr>
+    </w:p>
+    <w:p>
+      <w:pPr>
+        <w:spacing w:line="360" w:lineRule="auto"/>
+        <w:rPr>
+          <w:sz w:val="28"/>
+          <w:szCs w:val="28"/>
+        </w:rPr>
+      </w:pPr>
+      <w:r>
+        <w:rPr>
+          <w:sz w:val="28"/>
+          <w:szCs w:val="28"/>
+        </w:rPr>
+        <w:t xml:space="preserve">Foreløpige resultater er ganske gode, med at vi har et spill, men hovedproblemet nå er at vi sliter med å konvertere mye av koden fra </w:t>
+      </w:r>
+      <w:r>
+        <w:rPr>
+          <w:b/>
+          <w:sz w:val="28"/>
+          <w:szCs w:val="28"/>
+        </w:rPr>
+        <w:t xml:space="preserve">swing til </w:t>
+      </w:r>
+      <w:proofErr w:type="spellStart"/>
+      <w:r>
+        <w:rPr>
+          <w:b/>
           <w:sz w:val="28"/>
           <w:szCs w:val="28"/>
         </w:rPr>
@@ -237,167 +749,181 @@
       <w:proofErr w:type="spellEnd"/>
       <w:r>
         <w:rPr>
+          <w:b/>
           <w:sz w:val="28"/>
           <w:szCs w:val="28"/>
         </w:rPr>
         <w:t xml:space="preserve">. </w:t>
-      </w:r>
-    </w:p>
-    <w:p>
-      <w:pPr>
-        <w:rPr>
-          <w:sz w:val="28"/>
-          <w:szCs w:val="28"/>
-        </w:rPr>
-      </w:pPr>
-    </w:p>
-    <w:p>
-      <w:pPr>
-        <w:rPr>
-          <w:sz w:val="28"/>
-          <w:szCs w:val="28"/>
-        </w:rPr>
-      </w:pPr>
-    </w:p>
-    <w:p>
-      <w:pPr>
-        <w:rPr>
-          <w:sz w:val="28"/>
-          <w:szCs w:val="28"/>
-        </w:rPr>
-      </w:pPr>
-      <w:r>
-        <w:rPr>
-          <w:sz w:val="28"/>
-          <w:szCs w:val="28"/>
-        </w:rPr>
-        <w:t xml:space="preserve">Nedenfor kan du se screenshots av programmet, hvor vi har flere </w:t>
-      </w:r>
-      <w:proofErr w:type="spellStart"/>
-      <w:r>
-        <w:rPr>
-          <w:sz w:val="28"/>
-          <w:szCs w:val="28"/>
-        </w:rPr>
-        <w:t>waves</w:t>
-      </w:r>
-      <w:proofErr w:type="spellEnd"/>
-      <w:r>
-        <w:rPr>
-          <w:sz w:val="28"/>
-          <w:szCs w:val="28"/>
-        </w:rPr>
-        <w:t xml:space="preserve">, </w:t>
-      </w:r>
-      <w:proofErr w:type="spellStart"/>
-      <w:r>
-        <w:rPr>
-          <w:sz w:val="28"/>
-          <w:szCs w:val="28"/>
-        </w:rPr>
-        <w:t>powerups</w:t>
-      </w:r>
-      <w:proofErr w:type="spellEnd"/>
-      <w:r>
-        <w:rPr>
-          <w:sz w:val="28"/>
-          <w:szCs w:val="28"/>
-        </w:rPr>
-        <w:t xml:space="preserve"> og ulike fiender.</w:t>
       </w:r>
       <w:bookmarkStart w:id="0" w:name="_GoBack"/>
       <w:bookmarkEnd w:id="0"/>
     </w:p>
     <w:p>
       <w:pPr>
-        <w:rPr>
-          <w:sz w:val="28"/>
-          <w:szCs w:val="28"/>
-        </w:rPr>
-      </w:pPr>
-    </w:p>
-    <w:p>
-      <w:pPr>
-        <w:rPr>
-          <w:sz w:val="28"/>
-          <w:szCs w:val="28"/>
-        </w:rPr>
-      </w:pPr>
-    </w:p>
-    <w:p>
-      <w:pPr>
-        <w:rPr>
-          <w:sz w:val="28"/>
-          <w:szCs w:val="28"/>
-        </w:rPr>
-      </w:pPr>
-    </w:p>
-    <w:p>
-      <w:pPr>
-        <w:rPr>
-          <w:sz w:val="28"/>
-          <w:szCs w:val="28"/>
-        </w:rPr>
-      </w:pPr>
-    </w:p>
-    <w:p>
-      <w:pPr>
-        <w:rPr>
-          <w:sz w:val="28"/>
-          <w:szCs w:val="28"/>
-        </w:rPr>
-      </w:pPr>
-    </w:p>
-    <w:p>
-      <w:pPr>
-        <w:rPr>
-          <w:sz w:val="28"/>
-          <w:szCs w:val="28"/>
-        </w:rPr>
-      </w:pPr>
-    </w:p>
-    <w:p>
-      <w:pPr>
-        <w:rPr>
-          <w:sz w:val="28"/>
-          <w:szCs w:val="28"/>
-        </w:rPr>
-      </w:pPr>
-    </w:p>
-    <w:p>
-      <w:pPr>
-        <w:rPr>
-          <w:sz w:val="28"/>
-          <w:szCs w:val="28"/>
-        </w:rPr>
-      </w:pPr>
-    </w:p>
-    <w:p>
-      <w:pPr>
-        <w:rPr>
-          <w:sz w:val="28"/>
-          <w:szCs w:val="28"/>
-        </w:rPr>
-      </w:pPr>
-    </w:p>
-    <w:p>
-      <w:pPr>
-        <w:rPr>
-          <w:sz w:val="28"/>
-          <w:szCs w:val="28"/>
-        </w:rPr>
-      </w:pPr>
-    </w:p>
-    <w:p>
-      <w:pPr>
-        <w:rPr>
-          <w:sz w:val="28"/>
-          <w:szCs w:val="28"/>
-        </w:rPr>
-      </w:pPr>
-    </w:p>
-    <w:p>
-      <w:pPr>
+        <w:spacing w:line="360" w:lineRule="auto"/>
+        <w:rPr>
+          <w:sz w:val="28"/>
+          <w:szCs w:val="28"/>
+        </w:rPr>
+      </w:pPr>
+    </w:p>
+    <w:p>
+      <w:pPr>
+        <w:spacing w:line="360" w:lineRule="auto"/>
+        <w:rPr>
+          <w:sz w:val="28"/>
+          <w:szCs w:val="28"/>
+        </w:rPr>
+      </w:pPr>
+      <w:r>
+        <w:rPr>
+          <w:sz w:val="28"/>
+          <w:szCs w:val="28"/>
+        </w:rPr>
+        <w:t xml:space="preserve">Nedenfor kan du se screenshots av programmet, hvor vi har flere </w:t>
+      </w:r>
+      <w:proofErr w:type="spellStart"/>
+      <w:r>
+        <w:rPr>
+          <w:sz w:val="28"/>
+          <w:szCs w:val="28"/>
+        </w:rPr>
+        <w:t>waves</w:t>
+      </w:r>
+      <w:proofErr w:type="spellEnd"/>
+      <w:r>
+        <w:rPr>
+          <w:sz w:val="28"/>
+          <w:szCs w:val="28"/>
+        </w:rPr>
+        <w:t xml:space="preserve">, </w:t>
+      </w:r>
+      <w:proofErr w:type="spellStart"/>
+      <w:r>
+        <w:rPr>
+          <w:sz w:val="28"/>
+          <w:szCs w:val="28"/>
+        </w:rPr>
+        <w:t>powerups</w:t>
+      </w:r>
+      <w:proofErr w:type="spellEnd"/>
+      <w:r>
+        <w:rPr>
+          <w:sz w:val="28"/>
+          <w:szCs w:val="28"/>
+        </w:rPr>
+        <w:t xml:space="preserve"> og ulike </w:t>
+      </w:r>
+      <w:proofErr w:type="spellStart"/>
+      <w:r>
+        <w:rPr>
+          <w:sz w:val="28"/>
+          <w:szCs w:val="28"/>
+        </w:rPr>
+        <w:t>enemies</w:t>
+      </w:r>
+      <w:proofErr w:type="spellEnd"/>
+      <w:r>
+        <w:rPr>
+          <w:sz w:val="28"/>
+          <w:szCs w:val="28"/>
+        </w:rPr>
+        <w:t>.</w:t>
+      </w:r>
+    </w:p>
+    <w:p>
+      <w:pPr>
+        <w:spacing w:line="360" w:lineRule="auto"/>
+        <w:rPr>
+          <w:sz w:val="28"/>
+          <w:szCs w:val="28"/>
+        </w:rPr>
+      </w:pPr>
+    </w:p>
+    <w:p>
+      <w:pPr>
+        <w:spacing w:line="360" w:lineRule="auto"/>
+        <w:rPr>
+          <w:sz w:val="28"/>
+          <w:szCs w:val="28"/>
+        </w:rPr>
+      </w:pPr>
+    </w:p>
+    <w:p>
+      <w:pPr>
+        <w:rPr>
+          <w:sz w:val="28"/>
+          <w:szCs w:val="28"/>
+        </w:rPr>
+      </w:pPr>
+    </w:p>
+    <w:p>
+      <w:pPr>
+        <w:rPr>
+          <w:sz w:val="28"/>
+          <w:szCs w:val="28"/>
+        </w:rPr>
+      </w:pPr>
+    </w:p>
+    <w:p>
+      <w:pPr>
+        <w:rPr>
+          <w:sz w:val="28"/>
+          <w:szCs w:val="28"/>
+        </w:rPr>
+      </w:pPr>
+    </w:p>
+    <w:p>
+      <w:pPr>
+        <w:rPr>
+          <w:sz w:val="28"/>
+          <w:szCs w:val="28"/>
+        </w:rPr>
+      </w:pPr>
+    </w:p>
+    <w:p>
+      <w:pPr>
+        <w:rPr>
+          <w:sz w:val="28"/>
+          <w:szCs w:val="28"/>
+        </w:rPr>
+      </w:pPr>
+    </w:p>
+    <w:p>
+      <w:pPr>
+        <w:rPr>
+          <w:sz w:val="28"/>
+          <w:szCs w:val="28"/>
+        </w:rPr>
+      </w:pPr>
+    </w:p>
+    <w:p>
+      <w:pPr>
+        <w:rPr>
+          <w:sz w:val="28"/>
+          <w:szCs w:val="28"/>
+        </w:rPr>
+      </w:pPr>
+    </w:p>
+    <w:p>
+      <w:pPr>
+        <w:rPr>
+          <w:sz w:val="28"/>
+          <w:szCs w:val="28"/>
+        </w:rPr>
+      </w:pPr>
+    </w:p>
+    <w:p>
+      <w:pPr>
+        <w:rPr>
+          <w:sz w:val="28"/>
+          <w:szCs w:val="28"/>
+        </w:rPr>
+      </w:pPr>
+    </w:p>
+    <w:p>
+      <w:pPr>
+        <w:spacing w:before="240"/>
         <w:jc w:val="center"/>
         <w:rPr>
           <w:sz w:val="28"/>
@@ -410,7 +936,14 @@
           <w:sz w:val="28"/>
           <w:szCs w:val="28"/>
         </w:rPr>
-        <w:lastRenderedPageBreak/>
+        <w:softHyphen/>
+      </w:r>
+      <w:r>
+        <w:rPr>
+          <w:noProof/>
+          <w:sz w:val="28"/>
+          <w:szCs w:val="28"/>
+        </w:rPr>
         <w:drawing>
           <wp:inline distT="0" distB="0" distL="0" distR="0">
             <wp:extent cx="4544100" cy="2743200"/>
@@ -558,23 +1091,6 @@
           </wp:inline>
         </w:drawing>
       </w:r>
-    </w:p>
-    <w:p>
-      <w:pPr>
-        <w:jc w:val="center"/>
-        <w:rPr>
-          <w:sz w:val="28"/>
-          <w:szCs w:val="28"/>
-        </w:rPr>
-      </w:pPr>
-    </w:p>
-    <w:p>
-      <w:pPr>
-        <w:rPr>
-          <w:sz w:val="28"/>
-          <w:szCs w:val="28"/>
-        </w:rPr>
-      </w:pPr>
     </w:p>
     <w:sectPr>
       <w:pgSz w:w="11900" w:h="16840"/>

</xml_diff>